<commit_message>
last changes before 22.12
</commit_message>
<xml_diff>
--- a/Assignments_Meta-Science/Assignment_Meta-Science.docx
+++ b/Assignments_Meta-Science/Assignment_Meta-Science.docx
@@ -38,6 +38,35 @@
           <w:lang w:val="en-US"/>
         </w:rPr>
         <w:t>Compare!</w:t>
+      </w:r>
+    </w:p>
+    <w:p>
+      <w:pPr>
+        <w:pStyle w:val="ListParagraph"/>
+        <w:numPr>
+          <w:ilvl w:val="0"/>
+          <w:numId w:val="6"/>
+        </w:numPr>
+        <w:rPr>
+          <w:highlight w:val="yellow"/>
+          <w:lang w:val="en-US"/>
+        </w:rPr>
+      </w:pPr>
+      <w:proofErr w:type="spellStart"/>
+      <w:r>
+        <w:rPr>
+          <w:highlight w:val="yellow"/>
+          <w:lang w:val="en-US"/>
+        </w:rPr>
+        <w:t>cronbachs</w:t>
+      </w:r>
+      <w:proofErr w:type="spellEnd"/>
+      <w:r>
+        <w:rPr>
+          <w:highlight w:val="yellow"/>
+          <w:lang w:val="en-US"/>
+        </w:rPr>
+        <w:t xml:space="preserve"> alpha</w:t>
       </w:r>
     </w:p>
     <w:p>
@@ -866,6 +895,119 @@
       </w:rPr>
     </w:lvl>
   </w:abstractNum>
+  <w:abstractNum w:abstractNumId="5" w15:restartNumberingAfterBreak="0">
+    <w:nsid w:val="6CC10568"/>
+    <w:multiLevelType w:val="hybridMultilevel"/>
+    <w:tmpl w:val="45E840A6"/>
+    <w:lvl w:ilvl="0" w:tplc="08090001">
+      <w:start w:val="1"/>
+      <w:numFmt w:val="bullet"/>
+      <w:lvlText w:val=""/>
+      <w:lvlJc w:val="left"/>
+      <w:pPr>
+        <w:ind w:left="720" w:hanging="360"/>
+      </w:pPr>
+      <w:rPr>
+        <w:rFonts w:ascii="Symbol" w:hAnsi="Symbol" w:hint="default"/>
+      </w:rPr>
+    </w:lvl>
+    <w:lvl w:ilvl="1" w:tplc="08090003" w:tentative="1">
+      <w:start w:val="1"/>
+      <w:numFmt w:val="bullet"/>
+      <w:lvlText w:val="o"/>
+      <w:lvlJc w:val="left"/>
+      <w:pPr>
+        <w:ind w:left="1440" w:hanging="360"/>
+      </w:pPr>
+      <w:rPr>
+        <w:rFonts w:ascii="Courier New" w:hAnsi="Courier New" w:cs="Courier New" w:hint="default"/>
+      </w:rPr>
+    </w:lvl>
+    <w:lvl w:ilvl="2" w:tplc="08090005" w:tentative="1">
+      <w:start w:val="1"/>
+      <w:numFmt w:val="bullet"/>
+      <w:lvlText w:val=""/>
+      <w:lvlJc w:val="left"/>
+      <w:pPr>
+        <w:ind w:left="2160" w:hanging="360"/>
+      </w:pPr>
+      <w:rPr>
+        <w:rFonts w:ascii="Wingdings" w:hAnsi="Wingdings" w:hint="default"/>
+      </w:rPr>
+    </w:lvl>
+    <w:lvl w:ilvl="3" w:tplc="08090001" w:tentative="1">
+      <w:start w:val="1"/>
+      <w:numFmt w:val="bullet"/>
+      <w:lvlText w:val=""/>
+      <w:lvlJc w:val="left"/>
+      <w:pPr>
+        <w:ind w:left="2880" w:hanging="360"/>
+      </w:pPr>
+      <w:rPr>
+        <w:rFonts w:ascii="Symbol" w:hAnsi="Symbol" w:hint="default"/>
+      </w:rPr>
+    </w:lvl>
+    <w:lvl w:ilvl="4" w:tplc="08090003" w:tentative="1">
+      <w:start w:val="1"/>
+      <w:numFmt w:val="bullet"/>
+      <w:lvlText w:val="o"/>
+      <w:lvlJc w:val="left"/>
+      <w:pPr>
+        <w:ind w:left="3600" w:hanging="360"/>
+      </w:pPr>
+      <w:rPr>
+        <w:rFonts w:ascii="Courier New" w:hAnsi="Courier New" w:cs="Courier New" w:hint="default"/>
+      </w:rPr>
+    </w:lvl>
+    <w:lvl w:ilvl="5" w:tplc="08090005" w:tentative="1">
+      <w:start w:val="1"/>
+      <w:numFmt w:val="bullet"/>
+      <w:lvlText w:val=""/>
+      <w:lvlJc w:val="left"/>
+      <w:pPr>
+        <w:ind w:left="4320" w:hanging="360"/>
+      </w:pPr>
+      <w:rPr>
+        <w:rFonts w:ascii="Wingdings" w:hAnsi="Wingdings" w:hint="default"/>
+      </w:rPr>
+    </w:lvl>
+    <w:lvl w:ilvl="6" w:tplc="08090001" w:tentative="1">
+      <w:start w:val="1"/>
+      <w:numFmt w:val="bullet"/>
+      <w:lvlText w:val=""/>
+      <w:lvlJc w:val="left"/>
+      <w:pPr>
+        <w:ind w:left="5040" w:hanging="360"/>
+      </w:pPr>
+      <w:rPr>
+        <w:rFonts w:ascii="Symbol" w:hAnsi="Symbol" w:hint="default"/>
+      </w:rPr>
+    </w:lvl>
+    <w:lvl w:ilvl="7" w:tplc="08090003" w:tentative="1">
+      <w:start w:val="1"/>
+      <w:numFmt w:val="bullet"/>
+      <w:lvlText w:val="o"/>
+      <w:lvlJc w:val="left"/>
+      <w:pPr>
+        <w:ind w:left="5760" w:hanging="360"/>
+      </w:pPr>
+      <w:rPr>
+        <w:rFonts w:ascii="Courier New" w:hAnsi="Courier New" w:cs="Courier New" w:hint="default"/>
+      </w:rPr>
+    </w:lvl>
+    <w:lvl w:ilvl="8" w:tplc="08090005" w:tentative="1">
+      <w:start w:val="1"/>
+      <w:numFmt w:val="bullet"/>
+      <w:lvlText w:val=""/>
+      <w:lvlJc w:val="left"/>
+      <w:pPr>
+        <w:ind w:left="6480" w:hanging="360"/>
+      </w:pPr>
+      <w:rPr>
+        <w:rFonts w:ascii="Wingdings" w:hAnsi="Wingdings" w:hint="default"/>
+      </w:rPr>
+    </w:lvl>
+  </w:abstractNum>
   <w:num w:numId="1" w16cid:durableId="1139229833">
     <w:abstractNumId w:val="0"/>
   </w:num>
@@ -880,6 +1022,9 @@
   </w:num>
   <w:num w:numId="5" w16cid:durableId="754788209">
     <w:abstractNumId w:val="4"/>
+  </w:num>
+  <w:num w:numId="6" w16cid:durableId="243145852">
+    <w:abstractNumId w:val="5"/>
   </w:num>
 </w:numbering>
 </file>

</xml_diff>